<commit_message>
+Haritada iyilestirmeler yapildi by Said O
</commit_message>
<xml_diff>
--- a/CicekDukkan/CicekDukkan_Dokumantasyon.docx
+++ b/CicekDukkan/CicekDukkan_Dokumantasyon.docx
@@ -143,7 +143,13 @@
     </w:p>
     <w:p>
       <w:r>
-        <w:t>Not: Maliyet hesabı</w:t>
+        <w:rPr>
+          <w:b/>
+        </w:rPr>
+        <w:t>Not:</w:t>
+      </w:r>
+      <w:r>
+        <w:t xml:space="preserve"> Maliyet hesabı</w:t>
       </w:r>
       <w:r>
         <w:t xml:space="preserve">, </w:t>
@@ -157,7 +163,13 @@
     </w:p>
     <w:p>
       <w:r>
-        <w:t xml:space="preserve">Not: Projenin </w:t>
+        <w:rPr>
+          <w:b/>
+        </w:rPr>
+        <w:t>Not:</w:t>
+      </w:r>
+      <w:r>
+        <w:t xml:space="preserve"> Projenin </w:t>
       </w:r>
       <w:proofErr w:type="spellStart"/>
       <w:proofErr w:type="gramStart"/>
@@ -201,7 +213,36 @@
       <w:r>
         <w:t xml:space="preserve"> çalıştırıp, haritada noktaları göstermektedir.</w:t>
       </w:r>
-    </w:p>
+      <w:r>
+        <w:t xml:space="preserve"> Verilen siparişlerin bir kısmı aynı koordinata sahip ve algoritmamızın çalışma şekline </w:t>
+      </w:r>
+      <w:proofErr w:type="gramStart"/>
+      <w:r>
+        <w:t>göre  farklı</w:t>
+      </w:r>
+      <w:proofErr w:type="gramEnd"/>
+      <w:r>
+        <w:t xml:space="preserve"> bayilere gidebildiği için aynı koordinata sahip siparişlerin koordinat değerleri haritada rahat görebilmeniz için </w:t>
+      </w:r>
+      <w:r>
+        <w:t>00.00002</w:t>
+      </w:r>
+      <w:r>
+        <w:t xml:space="preserve"> miktar kaydırılmıştır.</w:t>
+      </w:r>
+      <w:r>
+        <w:t xml:space="preserve"> Noktalar birbirine çok yakın olduğu için maksimum </w:t>
+      </w:r>
+      <w:proofErr w:type="spellStart"/>
+      <w:r>
+        <w:t>zoom</w:t>
+      </w:r>
+      <w:proofErr w:type="spellEnd"/>
+      <w:r>
+        <w:t xml:space="preserve"> yaparak kontrol edilebilir.</w:t>
+      </w:r>
+    </w:p>
+    <w:p/>
     <w:p>
       <w:pPr>
         <w:pStyle w:val="ListeParagraf"/>
@@ -385,32 +426,11 @@
     <w:p>
       <w:pPr>
         <w:pStyle w:val="ListeParagraf"/>
-      </w:pPr>
-    </w:p>
-    <w:p>
-      <w:pPr>
-        <w:pStyle w:val="ListeParagraf"/>
-      </w:pPr>
-    </w:p>
-    <w:p>
-      <w:pPr>
-        <w:pStyle w:val="ListeParagraf"/>
-      </w:pPr>
-    </w:p>
-    <w:p>
-      <w:pPr>
-        <w:pStyle w:val="ListeParagraf"/>
-      </w:pPr>
-    </w:p>
-    <w:p>
-      <w:pPr>
-        <w:pStyle w:val="ListeParagraf"/>
         <w:rPr>
           <w:noProof/>
         </w:rPr>
       </w:pPr>
       <w:r>
-        <w:lastRenderedPageBreak/>
         <w:t xml:space="preserve">Daha sonrasında algoritmayı sınırlara göre düzenleyip farklı kontroller </w:t>
       </w:r>
       <w:r>
@@ -561,9 +581,9 @@
           <w:noProof/>
         </w:rPr>
         <w:drawing>
-          <wp:inline distT="0" distB="0" distL="0" distR="0" wp14:anchorId="1CA519F4" wp14:editId="108D605E">
-            <wp:extent cx="5753100" cy="2047875"/>
-            <wp:effectExtent l="0" t="0" r="0" b="9525"/>
+          <wp:inline distT="0" distB="0" distL="0" distR="0" wp14:anchorId="1CA519F4" wp14:editId="19AFB1C4">
+            <wp:extent cx="5699583" cy="2028825"/>
+            <wp:effectExtent l="0" t="0" r="0" b="0"/>
             <wp:docPr id="3" name="Resim 3" descr="C:\Users\said\Downloads\COST3.jpg"/>
             <wp:cNvGraphicFramePr>
               <a:graphicFrameLocks xmlns:a="http://schemas.openxmlformats.org/drawingml/2006/main" noChangeAspect="1"/>
@@ -593,7 +613,7 @@
                   <pic:spPr bwMode="auto">
                     <a:xfrm>
                       <a:off x="0" y="0"/>
-                      <a:ext cx="5753100" cy="2047875"/>
+                      <a:ext cx="5748065" cy="2046083"/>
                     </a:xfrm>
                     <a:prstGeom prst="rect">
                       <a:avLst/>
@@ -651,9 +671,9 @@
           <w:noProof/>
         </w:rPr>
         <w:drawing>
-          <wp:inline distT="0" distB="0" distL="0" distR="0" wp14:anchorId="6FE08719" wp14:editId="75D1601A">
-            <wp:extent cx="5657850" cy="2867025"/>
-            <wp:effectExtent l="0" t="0" r="0" b="9525"/>
+          <wp:inline distT="0" distB="0" distL="0" distR="0" wp14:anchorId="6FE08719" wp14:editId="5B07D978">
+            <wp:extent cx="5372100" cy="2722226"/>
+            <wp:effectExtent l="0" t="0" r="0" b="2540"/>
             <wp:docPr id="5" name="Resim 5" descr="C:\Users\said\Downloads\COST4.jpg"/>
             <wp:cNvGraphicFramePr>
               <a:graphicFrameLocks xmlns:a="http://schemas.openxmlformats.org/drawingml/2006/main" noChangeAspect="1"/>
@@ -683,7 +703,7 @@
                   <pic:spPr bwMode="auto">
                     <a:xfrm>
                       <a:off x="0" y="0"/>
-                      <a:ext cx="5657850" cy="2867025"/>
+                      <a:ext cx="5387642" cy="2730102"/>
                     </a:xfrm>
                     <a:prstGeom prst="rect">
                       <a:avLst/>
@@ -729,8 +749,8 @@
           <w:noProof/>
         </w:rPr>
         <w:drawing>
-          <wp:inline distT="0" distB="0" distL="0" distR="0" wp14:anchorId="35C186E6" wp14:editId="22EF325B">
-            <wp:extent cx="5760720" cy="6078220"/>
+          <wp:inline distT="0" distB="0" distL="0" distR="0" wp14:anchorId="1CE78F65" wp14:editId="44EFC847">
+            <wp:extent cx="5760720" cy="5626735"/>
             <wp:effectExtent l="0" t="0" r="0" b="0"/>
             <wp:docPr id="1" name="Resim 1"/>
             <wp:cNvGraphicFramePr>
@@ -752,7 +772,7 @@
                   <pic:spPr>
                     <a:xfrm>
                       <a:off x="0" y="0"/>
-                      <a:ext cx="5760720" cy="6078220"/>
+                      <a:ext cx="5760720" cy="5626735"/>
                     </a:xfrm>
                     <a:prstGeom prst="rect">
                       <a:avLst/>

</xml_diff>